<commit_message>
all methods in a single file
</commit_message>
<xml_diff>
--- a/QA-System/design.docx
+++ b/QA-System/design.docx
@@ -775,8 +775,7 @@
         <w:gridCol w:w="1048"/>
         <w:gridCol w:w="1081"/>
         <w:gridCol w:w="1148"/>
-        <w:gridCol w:w="1534"/>
-        <w:gridCol w:w="2564"/>
+        <w:gridCol w:w="2658"/>
       </w:tblGrid>
       <w:tr>
         <w:tc>
@@ -850,7 +849,7 @@
         </w:tc>
         <w:tc>
           <w:tcPr>
-            <w:tcW w:w="1534" w:type="dxa"/>
+            <w:tcW w:w="2658" w:type="dxa"/>
           </w:tcPr>
           <w:p>
             <w:pPr>
@@ -859,49 +858,115 @@
                 <w:color w:val="FF0000"/>
               </w:rPr>
             </w:pPr>
-            <w:proofErr w:type="spellStart"/>
             <w:r>
               <w:rPr>
                 <w:b/>
                 <w:color w:val="FF0000"/>
               </w:rPr>
-              <w:t>Paragraph_id</w:t>
-            </w:r>
-            <w:proofErr w:type="spellEnd"/>
+              <w:t>Story (type of doc)</w:t>
+            </w:r>
           </w:p>
         </w:tc>
-        <w:tc>
-          <w:tcPr>
-            <w:tcW w:w="2564" w:type="dxa"/>
+      </w:tr>
+      <w:tr>
+        <w:tc>
+          <w:tcPr>
+            <w:tcW w:w="1048" w:type="dxa"/>
+          </w:tcPr>
+          <w:p>
+            <w:r>
+              <w:rPr>
+                <w:rFonts w:hint="eastAsia"/>
+              </w:rPr>
+              <w:t>1</w:t>
+            </w:r>
+          </w:p>
+        </w:tc>
+        <w:tc>
+          <w:tcPr>
+            <w:tcW w:w="1081" w:type="dxa"/>
           </w:tcPr>
           <w:p>
             <w:pPr>
               <w:rPr>
-                <w:b/>
-                <w:color w:val="FF0000"/>
+                <w:rFonts w:hint="eastAsia"/>
               </w:rPr>
             </w:pPr>
-            <w:r>
-              <w:rPr>
-                <w:b/>
-                <w:color w:val="FF0000"/>
-              </w:rPr>
-              <w:t>Paragraph</w:t>
-            </w:r>
           </w:p>
+        </w:tc>
+        <w:tc>
+          <w:tcPr>
+            <w:tcW w:w="1148" w:type="dxa"/>
+          </w:tcPr>
+          <w:p>
+            <w:r>
+              <w:rPr>
+                <w:rFonts w:hint="eastAsia"/>
+              </w:rPr>
+              <w:t>1</w:t>
+            </w:r>
+          </w:p>
+        </w:tc>
+        <w:tc>
+          <w:tcPr>
+            <w:tcW w:w="2658" w:type="dxa"/>
+          </w:tcPr>
+          <w:p>
+            <w:r>
+              <w:rPr>
+                <w:rFonts w:hint="eastAsia"/>
+              </w:rPr>
+              <w:t>1</w:t>
+            </w:r>
+          </w:p>
+        </w:tc>
+      </w:tr>
+      <w:tr>
+        <w:tc>
+          <w:tcPr>
+            <w:tcW w:w="1048" w:type="dxa"/>
+          </w:tcPr>
+          <w:p>
+            <w:r>
+              <w:rPr>
+                <w:rFonts w:hint="eastAsia"/>
+              </w:rPr>
+              <w:t>1</w:t>
+            </w:r>
+          </w:p>
+        </w:tc>
+        <w:tc>
+          <w:tcPr>
+            <w:tcW w:w="1081" w:type="dxa"/>
+          </w:tcPr>
           <w:p>
             <w:pPr>
               <w:rPr>
-                <w:b/>
-                <w:color w:val="FF0000"/>
+                <w:rFonts w:hint="eastAsia"/>
               </w:rPr>
             </w:pPr>
-            <w:r>
-              <w:rPr>
-                <w:b/>
-                <w:color w:val="FF0000"/>
-              </w:rPr>
-              <w:t>(type of doc)</w:t>
+          </w:p>
+        </w:tc>
+        <w:tc>
+          <w:tcPr>
+            <w:tcW w:w="1148" w:type="dxa"/>
+          </w:tcPr>
+          <w:p>
+            <w:r>
+              <w:rPr>
+                <w:rFonts w:hint="eastAsia"/>
+              </w:rPr>
+              <w:t>1</w:t>
+            </w:r>
+          </w:p>
+        </w:tc>
+        <w:tc>
+          <w:tcPr>
+            <w:tcW w:w="2658" w:type="dxa"/>
+          </w:tcPr>
+          <w:p>
+            <w:r>
+              <w:t>2</w:t>
             </w:r>
           </w:p>
         </w:tc>
@@ -941,28 +1006,19 @@
               <w:rPr>
                 <w:rFonts w:hint="eastAsia"/>
               </w:rPr>
+              <w:t>2</w:t>
+            </w:r>
+          </w:p>
+        </w:tc>
+        <w:tc>
+          <w:tcPr>
+            <w:tcW w:w="2658" w:type="dxa"/>
+          </w:tcPr>
+          <w:p>
+            <w:r>
               <w:t>1</w:t>
             </w:r>
           </w:p>
-        </w:tc>
-        <w:tc>
-          <w:tcPr>
-            <w:tcW w:w="1534" w:type="dxa"/>
-          </w:tcPr>
-          <w:p>
-            <w:r>
-              <w:rPr>
-                <w:rFonts w:hint="eastAsia"/>
-              </w:rPr>
-              <w:t>1</w:t>
-            </w:r>
-          </w:p>
-        </w:tc>
-        <w:tc>
-          <w:tcPr>
-            <w:tcW w:w="2564" w:type="dxa"/>
-          </w:tcPr>
-          <w:p/>
         </w:tc>
       </w:tr>
       <w:tr>
@@ -975,7 +1031,7 @@
               <w:rPr>
                 <w:rFonts w:hint="eastAsia"/>
               </w:rPr>
-              <w:t>1</w:t>
+              <w:t>2</w:t>
             </w:r>
           </w:p>
         </w:tc>
@@ -983,135 +1039,17 @@
           <w:tcPr>
             <w:tcW w:w="1081" w:type="dxa"/>
           </w:tcPr>
-          <w:p>
-            <w:pPr>
-              <w:rPr>
-                <w:rFonts w:hint="eastAsia"/>
-              </w:rPr>
-            </w:pPr>
-          </w:p>
+          <w:p/>
         </w:tc>
         <w:tc>
           <w:tcPr>
             <w:tcW w:w="1148" w:type="dxa"/>
           </w:tcPr>
-          <w:p>
-            <w:r>
-              <w:rPr>
-                <w:rFonts w:hint="eastAsia"/>
-              </w:rPr>
-              <w:t>1</w:t>
-            </w:r>
-          </w:p>
-        </w:tc>
-        <w:tc>
-          <w:tcPr>
-            <w:tcW w:w="1534" w:type="dxa"/>
-          </w:tcPr>
-          <w:p>
-            <w:r>
-              <w:t>2</w:t>
-            </w:r>
-          </w:p>
-        </w:tc>
-        <w:tc>
-          <w:tcPr>
-            <w:tcW w:w="2564" w:type="dxa"/>
-          </w:tcPr>
           <w:p/>
         </w:tc>
-      </w:tr>
-      <w:tr>
-        <w:tc>
-          <w:tcPr>
-            <w:tcW w:w="1048" w:type="dxa"/>
-          </w:tcPr>
-          <w:p>
-            <w:r>
-              <w:rPr>
-                <w:rFonts w:hint="eastAsia"/>
-              </w:rPr>
-              <w:t>1</w:t>
-            </w:r>
-          </w:p>
-        </w:tc>
-        <w:tc>
-          <w:tcPr>
-            <w:tcW w:w="1081" w:type="dxa"/>
-          </w:tcPr>
-          <w:p>
-            <w:pPr>
-              <w:rPr>
-                <w:rFonts w:hint="eastAsia"/>
-              </w:rPr>
-            </w:pPr>
-          </w:p>
-        </w:tc>
-        <w:tc>
-          <w:tcPr>
-            <w:tcW w:w="1148" w:type="dxa"/>
-          </w:tcPr>
-          <w:p>
-            <w:r>
-              <w:rPr>
-                <w:rFonts w:hint="eastAsia"/>
-              </w:rPr>
-              <w:t>2</w:t>
-            </w:r>
-          </w:p>
-        </w:tc>
-        <w:tc>
-          <w:tcPr>
-            <w:tcW w:w="1534" w:type="dxa"/>
-          </w:tcPr>
-          <w:p>
-            <w:r>
-              <w:t>1</w:t>
-            </w:r>
-          </w:p>
-        </w:tc>
-        <w:tc>
-          <w:tcPr>
-            <w:tcW w:w="2564" w:type="dxa"/>
-          </w:tcPr>
-          <w:p/>
-        </w:tc>
-      </w:tr>
-      <w:tr>
-        <w:tc>
-          <w:tcPr>
-            <w:tcW w:w="1048" w:type="dxa"/>
-          </w:tcPr>
-          <w:p>
-            <w:r>
-              <w:rPr>
-                <w:rFonts w:hint="eastAsia"/>
-              </w:rPr>
-              <w:t>2</w:t>
-            </w:r>
-          </w:p>
-        </w:tc>
-        <w:tc>
-          <w:tcPr>
-            <w:tcW w:w="1081" w:type="dxa"/>
-          </w:tcPr>
-          <w:p/>
-        </w:tc>
-        <w:tc>
-          <w:tcPr>
-            <w:tcW w:w="1148" w:type="dxa"/>
-          </w:tcPr>
-          <w:p/>
-        </w:tc>
-        <w:tc>
-          <w:tcPr>
-            <w:tcW w:w="1534" w:type="dxa"/>
-          </w:tcPr>
-          <w:p/>
-        </w:tc>
-        <w:tc>
-          <w:tcPr>
-            <w:tcW w:w="2564" w:type="dxa"/>
+        <w:tc>
+          <w:tcPr>
+            <w:tcW w:w="2658" w:type="dxa"/>
           </w:tcPr>
           <w:p/>
         </w:tc>
@@ -1315,28 +1253,49 @@
               </w:rPr>
               <w:t>s</w:t>
             </w:r>
+            <w:r>
+              <w:rPr>
+                <w:b/>
+                <w:color w:val="FF0000"/>
+              </w:rPr>
+              <w:t>wer</w:t>
+            </w:r>
+          </w:p>
+        </w:tc>
+        <w:tc>
+          <w:tcPr>
+            <w:tcW w:w="1260" w:type="dxa"/>
+          </w:tcPr>
+          <w:p>
+            <w:pPr>
+              <w:rPr>
+                <w:b/>
+                <w:color w:val="FF0000"/>
+              </w:rPr>
+            </w:pPr>
+            <w:proofErr w:type="spellStart"/>
+            <w:r>
+              <w:rPr>
+                <w:b/>
+                <w:color w:val="FF0000"/>
+              </w:rPr>
+              <w:t>Ans</w:t>
+            </w:r>
+            <w:r>
+              <w:rPr>
+                <w:b/>
+                <w:color w:val="FF0000"/>
+              </w:rPr>
+              <w:t>wer</w:t>
+            </w:r>
             <w:bookmarkStart w:id="0" w:name="_GoBack"/>
             <w:bookmarkEnd w:id="0"/>
-          </w:p>
-        </w:tc>
-        <w:tc>
-          <w:tcPr>
-            <w:tcW w:w="1260" w:type="dxa"/>
-          </w:tcPr>
-          <w:p>
-            <w:pPr>
+            <w:r>
               <w:rPr>
                 <w:b/>
                 <w:color w:val="FF0000"/>
               </w:rPr>
-            </w:pPr>
-            <w:proofErr w:type="spellStart"/>
-            <w:r>
-              <w:rPr>
-                <w:b/>
-                <w:color w:val="FF0000"/>
-              </w:rPr>
-              <w:t>Ans_pred</w:t>
+              <w:t>_pred</w:t>
             </w:r>
             <w:proofErr w:type="spellEnd"/>
           </w:p>
@@ -3571,7 +3530,7 @@
 </file>
 
 <file path=customXml/itemProps1.xml><?xml version="1.0" encoding="utf-8"?>
-<ds:datastoreItem xmlns:ds="http://schemas.openxmlformats.org/officeDocument/2006/customXml" ds:itemID="{07336AC9-7463-431E-8D6F-FE9F752A8C17}">
+<ds:datastoreItem xmlns:ds="http://schemas.openxmlformats.org/officeDocument/2006/customXml" ds:itemID="{5AF89E65-D819-4396-8747-96DAED7B4413}">
   <ds:schemaRefs>
     <ds:schemaRef ds:uri="http://schemas.openxmlformats.org/officeDocument/2006/bibliography"/>
   </ds:schemaRefs>

</xml_diff>

<commit_message>
before merging Hisan's project
</commit_message>
<xml_diff>
--- a/QA-System/design.docx
+++ b/QA-System/design.docx
@@ -886,13 +886,7 @@
           <w:tcPr>
             <w:tcW w:w="1081" w:type="dxa"/>
           </w:tcPr>
-          <w:p>
-            <w:pPr>
-              <w:rPr>
-                <w:rFonts w:hint="eastAsia"/>
-              </w:rPr>
-            </w:pPr>
-          </w:p>
+          <w:p/>
         </w:tc>
         <w:tc>
           <w:tcPr>
@@ -939,13 +933,7 @@
           <w:tcPr>
             <w:tcW w:w="1081" w:type="dxa"/>
           </w:tcPr>
-          <w:p>
-            <w:pPr>
-              <w:rPr>
-                <w:rFonts w:hint="eastAsia"/>
-              </w:rPr>
-            </w:pPr>
-          </w:p>
+          <w:p/>
         </w:tc>
         <w:tc>
           <w:tcPr>
@@ -989,13 +977,7 @@
           <w:tcPr>
             <w:tcW w:w="1081" w:type="dxa"/>
           </w:tcPr>
-          <w:p>
-            <w:pPr>
-              <w:rPr>
-                <w:rFonts w:hint="eastAsia"/>
-              </w:rPr>
-            </w:pPr>
-          </w:p>
+          <w:p/>
         </w:tc>
         <w:tc>
           <w:tcPr>
@@ -1288,8 +1270,6 @@
               </w:rPr>
               <w:t>wer</w:t>
             </w:r>
-            <w:bookmarkStart w:id="0" w:name="_GoBack"/>
-            <w:bookmarkEnd w:id="0"/>
             <w:r>
               <w:rPr>
                 <w:b/>
@@ -1798,6 +1778,81 @@
         </w:drawing>
       </w:r>
     </w:p>
+    <w:p>
+      <w:pPr>
+        <w:pStyle w:val="ListParagraph"/>
+        <w:numPr>
+          <w:ilvl w:val="0"/>
+          <w:numId w:val="7"/>
+        </w:numPr>
+        <w:rPr>
+          <w:rFonts w:eastAsia="Microsoft YaHei" w:cs="Calibri"/>
+          <w:szCs w:val="24"/>
+        </w:rPr>
+      </w:pPr>
+      <w:proofErr w:type="spellStart"/>
+      <w:proofErr w:type="gramStart"/>
+      <w:r>
+        <w:rPr>
+          <w:rFonts w:eastAsia="Microsoft YaHei" w:cs="Calibri"/>
+          <w:szCs w:val="24"/>
+        </w:rPr>
+        <w:t>WordSim</w:t>
+      </w:r>
+      <w:proofErr w:type="spellEnd"/>
+      <w:r>
+        <w:rPr>
+          <w:rFonts w:eastAsia="Microsoft YaHei" w:cs="Calibri"/>
+          <w:szCs w:val="24"/>
+        </w:rPr>
+        <w:t>(</w:t>
+      </w:r>
+      <w:proofErr w:type="gramEnd"/>
+      <w:r>
+        <w:rPr>
+          <w:rFonts w:eastAsia="Microsoft YaHei" w:cs="Calibri"/>
+          <w:szCs w:val="24"/>
+        </w:rPr>
+        <w:t>work, works)</w:t>
+      </w:r>
+      <w:r>
+        <w:rPr>
+          <w:rFonts w:eastAsia="Microsoft YaHei" w:cs="Calibri"/>
+          <w:szCs w:val="24"/>
+        </w:rPr>
+        <w:t xml:space="preserve"> </w:t>
+      </w:r>
+      <w:r>
+        <w:rPr>
+          <w:rFonts w:eastAsia="Microsoft YaHei" w:cs="Calibri" w:hint="eastAsia"/>
+          <w:szCs w:val="24"/>
+        </w:rPr>
+        <w:t>=</w:t>
+      </w:r>
+      <w:r>
+        <w:rPr>
+          <w:rFonts w:eastAsia="Microsoft YaHei" w:cs="Calibri"/>
+          <w:szCs w:val="24"/>
+        </w:rPr>
+        <w:t xml:space="preserve"> </w:t>
+      </w:r>
+      <w:r>
+        <w:rPr>
+          <w:rFonts w:eastAsia="Microsoft YaHei" w:cs="Calibri" w:hint="eastAsia"/>
+          <w:szCs w:val="24"/>
+        </w:rPr>
+        <w:t>0.83!</w:t>
+      </w:r>
+      <w:r>
+        <w:rPr>
+          <w:rFonts w:eastAsia="Microsoft YaHei" w:cs="Calibri"/>
+          <w:szCs w:val="24"/>
+        </w:rPr>
+        <w:t xml:space="preserve"> We need to compare the lemmas!!!</w:t>
+      </w:r>
+      <w:bookmarkStart w:id="0" w:name="_GoBack"/>
+      <w:bookmarkEnd w:id="0"/>
+    </w:p>
     <w:sectPr>
       <w:pgSz w:w="11906" w:h="16838"/>
       <w:pgMar w:top="1440" w:right="1800" w:bottom="1440" w:left="1800" w:header="851" w:footer="992" w:gutter="0"/>
@@ -1926,7 +1981,7 @@
   <w:abstractNum w:abstractNumId="1" w15:restartNumberingAfterBreak="0">
     <w:nsid w:val="0A1B5B17"/>
     <w:multiLevelType w:val="hybridMultilevel"/>
-    <w:tmpl w:val="7B749560"/>
+    <w:tmpl w:val="9328146A"/>
     <w:lvl w:ilvl="0" w:tplc="04090001">
       <w:start w:val="1"/>
       <w:numFmt w:val="bullet"/>
@@ -3530,7 +3585,7 @@
 </file>
 
 <file path=customXml/itemProps1.xml><?xml version="1.0" encoding="utf-8"?>
-<ds:datastoreItem xmlns:ds="http://schemas.openxmlformats.org/officeDocument/2006/customXml" ds:itemID="{5AF89E65-D819-4396-8747-96DAED7B4413}">
+<ds:datastoreItem xmlns:ds="http://schemas.openxmlformats.org/officeDocument/2006/customXml" ds:itemID="{7F465BAA-22AF-4132-B769-5BE648ADE2B0}">
   <ds:schemaRefs>
     <ds:schemaRef ds:uri="http://schemas.openxmlformats.org/officeDocument/2006/bibliography"/>
   </ds:schemaRefs>

</xml_diff>